<commit_message>
Resume - SmartReader dataset update
</commit_message>
<xml_diff>
--- a/web/resume/static/files/NarendraNathJoshi.docx
+++ b/web/resume/static/files/NarendraNathJoshi.docx
@@ -111,103 +111,48 @@
         </w:rPr>
         <w:t xml:space="preserve">: </w:t>
       </w:r>
-      <w:r>
-        <w:rPr>
-          <w:rFonts w:ascii="Trebuchet MS" w:hAnsi="Trebuchet MS"/>
-          <w:color w:val="0000FF"/>
-          <w:u w:val="single"/>
-        </w:rPr>
-        <w:fldChar w:fldCharType="begin"/>
-      </w:r>
-      <w:r>
-        <w:rPr>
-          <w:rFonts w:ascii="Trebuchet MS" w:hAnsi="Trebuchet MS"/>
-          <w:color w:val="0000FF"/>
-          <w:u w:val="single"/>
-        </w:rPr>
-        <w:instrText xml:space="preserve"> HYPERLINK "https://github.com/narendranathjoshi" </w:instrText>
-      </w:r>
-      <w:r>
-        <w:rPr>
-          <w:rFonts w:ascii="Trebuchet MS" w:hAnsi="Trebuchet MS"/>
-          <w:color w:val="0000FF"/>
-          <w:u w:val="single"/>
-        </w:rPr>
-      </w:r>
-      <w:r>
-        <w:rPr>
-          <w:rFonts w:ascii="Trebuchet MS" w:hAnsi="Trebuchet MS"/>
-          <w:color w:val="0000FF"/>
-          <w:u w:val="single"/>
-        </w:rPr>
-        <w:fldChar w:fldCharType="separate"/>
-      </w:r>
-      <w:r>
-        <w:rPr>
-          <w:rStyle w:val="Hyperlink"/>
-          <w:rFonts w:ascii="Trebuchet MS" w:hAnsi="Trebuchet MS"/>
-        </w:rPr>
-        <w:t>github.com/</w:t>
-      </w:r>
-      <w:proofErr w:type="spellStart"/>
-      <w:r>
-        <w:rPr>
-          <w:rStyle w:val="Hyperlink"/>
-          <w:rFonts w:ascii="Trebuchet MS" w:hAnsi="Trebuchet MS"/>
-        </w:rPr>
-        <w:t>narendranathjoshi</w:t>
-      </w:r>
-      <w:proofErr w:type="spellEnd"/>
-      <w:r>
-        <w:rPr>
-          <w:rFonts w:ascii="Trebuchet MS" w:hAnsi="Trebuchet MS"/>
-          <w:color w:val="0000FF"/>
-          <w:u w:val="single"/>
-        </w:rPr>
-        <w:fldChar w:fldCharType="end"/>
-      </w:r>
-      <w:r>
-        <w:rPr>
-          <w:rFonts w:ascii="Trebuchet MS" w:hAnsi="Trebuchet MS"/>
-          <w:color w:val="0000FF"/>
-        </w:rPr>
-        <w:t xml:space="preserve"> </w:t>
-      </w:r>
-      <w:r>
-        <w:rPr>
-          <w:rFonts w:ascii="Trebuchet MS" w:hAnsi="Trebuchet MS"/>
-        </w:rPr>
-        <w:t xml:space="preserve">| </w:t>
-      </w:r>
-      <w:r>
-        <w:rPr>
-          <w:rFonts w:ascii="Trebuchet MS" w:hAnsi="Trebuchet MS"/>
-        </w:rPr>
-        <w:t>LinkedIn</w:t>
-      </w:r>
-      <w:r>
-        <w:rPr>
-          <w:rFonts w:ascii="Trebuchet MS" w:hAnsi="Trebuchet MS"/>
-        </w:rPr>
-        <w:t xml:space="preserve">: </w:t>
-      </w:r>
       <w:hyperlink r:id="rId9" w:history="1">
         <w:r>
           <w:rPr>
             <w:rStyle w:val="Hyperlink"/>
             <w:rFonts w:ascii="Trebuchet MS" w:hAnsi="Trebuchet MS"/>
           </w:rPr>
-          <w:t>linkedin.com/in/</w:t>
+          <w:t>github.com/narendranathjoshi</w:t>
         </w:r>
-        <w:proofErr w:type="spellStart"/>
+      </w:hyperlink>
+      <w:r>
+        <w:rPr>
+          <w:rFonts w:ascii="Trebuchet MS" w:hAnsi="Trebuchet MS"/>
+          <w:color w:val="0000FF"/>
+        </w:rPr>
+        <w:t xml:space="preserve"> </w:t>
+      </w:r>
+      <w:r>
+        <w:rPr>
+          <w:rFonts w:ascii="Trebuchet MS" w:hAnsi="Trebuchet MS"/>
+        </w:rPr>
+        <w:t xml:space="preserve">| </w:t>
+      </w:r>
+      <w:r>
+        <w:rPr>
+          <w:rFonts w:ascii="Trebuchet MS" w:hAnsi="Trebuchet MS"/>
+        </w:rPr>
+        <w:t>LinkedIn</w:t>
+      </w:r>
+      <w:r>
+        <w:rPr>
+          <w:rFonts w:ascii="Trebuchet MS" w:hAnsi="Trebuchet MS"/>
+        </w:rPr>
+        <w:t xml:space="preserve">: </w:t>
+      </w:r>
+      <w:hyperlink r:id="rId10" w:history="1">
         <w:r>
           <w:rPr>
             <w:rStyle w:val="Hyperlink"/>
             <w:rFonts w:ascii="Trebuchet MS" w:hAnsi="Trebuchet MS"/>
           </w:rPr>
-          <w:t>narendranathjoshi</w:t>
+          <w:t>linkedin.com/in/narendranathjoshi</w:t>
         </w:r>
-        <w:proofErr w:type="spellEnd"/>
       </w:hyperlink>
     </w:p>
     <w:p>
@@ -590,21 +535,7 @@
         <w:rPr>
           <w:rFonts w:ascii="Trebuchet MS" w:hAnsi="Trebuchet MS"/>
         </w:rPr>
-        <w:t xml:space="preserve"> (</w:t>
-      </w:r>
-      <w:proofErr w:type="spellStart"/>
-      <w:r>
-        <w:rPr>
-          <w:rFonts w:ascii="Trebuchet MS" w:hAnsi="Trebuchet MS"/>
-        </w:rPr>
-        <w:t>infobox</w:t>
-      </w:r>
-      <w:proofErr w:type="spellEnd"/>
-      <w:r>
-        <w:rPr>
-          <w:rFonts w:ascii="Trebuchet MS" w:hAnsi="Trebuchet MS"/>
-        </w:rPr>
-        <w:t xml:space="preserve"> + content) for actors, crew and titles</w:t>
+        <w:t xml:space="preserve"> (infobox + content) for actors, crew and titles</w:t>
       </w:r>
     </w:p>
     <w:p>
@@ -674,16 +605,8 @@
         <w:rPr>
           <w:rFonts w:ascii="Trebuchet MS" w:hAnsi="Trebuchet MS"/>
         </w:rPr>
-        <w:t xml:space="preserve">TECHNOLOGIES: Python, NLTK, Django, </w:t>
-      </w:r>
-      <w:proofErr w:type="spellStart"/>
-      <w:r>
-        <w:rPr>
-          <w:rFonts w:ascii="Trebuchet MS" w:hAnsi="Trebuchet MS"/>
-        </w:rPr>
-        <w:t>Jinja</w:t>
-      </w:r>
-      <w:proofErr w:type="spellEnd"/>
+        <w:t>TECHNOLOGIES: Python, NLTK, Django, Jinja</w:t>
+      </w:r>
     </w:p>
     <w:p>
       <w:pPr>
@@ -832,7 +755,7 @@
         </w:rPr>
         <w:t xml:space="preserve">Worked on </w:t>
       </w:r>
-      <w:hyperlink r:id="rId10" w:history="1">
+      <w:hyperlink r:id="rId11" w:history="1">
         <w:r>
           <w:rPr>
             <w:rStyle w:val="Hyperlink"/>
@@ -985,16 +908,8 @@
         <w:rPr>
           <w:rFonts w:ascii="Trebuchet MS" w:hAnsi="Trebuchet MS"/>
         </w:rPr>
-        <w:t xml:space="preserve">Working on an automatic question generation system from dialog data under Prof. Teruko </w:t>
-      </w:r>
-      <w:proofErr w:type="spellStart"/>
-      <w:r>
-        <w:rPr>
-          <w:rFonts w:ascii="Trebuchet MS" w:hAnsi="Trebuchet MS"/>
-        </w:rPr>
-        <w:t>Mitamura</w:t>
-      </w:r>
-      <w:proofErr w:type="spellEnd"/>
+        <w:t>Working on an automatic question generation system from dialog data under Prof. Teruko Mitamura</w:t>
+      </w:r>
       <w:r>
         <w:rPr>
           <w:rFonts w:ascii="Trebuchet MS" w:hAnsi="Trebuchet MS"/>
@@ -1023,8 +938,28 @@
         <w:rPr>
           <w:rFonts w:ascii="Trebuchet MS" w:hAnsi="Trebuchet MS"/>
         </w:rPr>
-        <w:t>Using abridged dramas of William Shakespeare as dataset and applying supervised techniques at named entity recognition and co-referencing</w:t>
-      </w:r>
+        <w:t xml:space="preserve">Using </w:t>
+      </w:r>
+      <w:r>
+        <w:rPr>
+          <w:rFonts w:ascii="Trebuchet MS" w:hAnsi="Trebuchet MS"/>
+        </w:rPr>
+        <w:t>Bolt English discussion forums from UPenn LDC</w:t>
+      </w:r>
+      <w:r>
+        <w:rPr>
+          <w:rFonts w:ascii="Trebuchet MS" w:hAnsi="Trebuchet MS"/>
+        </w:rPr>
+        <w:t xml:space="preserve"> as dataset and applying supervised techniques at named entity recognition and co-referencing</w:t>
+      </w:r>
+      <w:r>
+        <w:rPr>
+          <w:rFonts w:ascii="Trebuchet MS" w:hAnsi="Trebuchet MS"/>
+        </w:rPr>
+        <w:t xml:space="preserve"> and event co-referencing</w:t>
+      </w:r>
+      <w:bookmarkStart w:id="0" w:name="_GoBack"/>
+      <w:bookmarkEnd w:id="0"/>
     </w:p>
     <w:p>
       <w:pPr>
@@ -1049,8 +984,6 @@
         </w:rPr>
         <w:t>Generating questions and answers from co-references and evaluating the questions generated</w:t>
       </w:r>
-      <w:bookmarkStart w:id="0" w:name="_GoBack"/>
-      <w:bookmarkEnd w:id="0"/>
     </w:p>
     <w:p>
       <w:pPr>
@@ -1236,16 +1169,8 @@
         <w:rPr>
           <w:rFonts w:ascii="Trebuchet MS" w:hAnsi="Trebuchet MS"/>
         </w:rPr>
-        <w:t xml:space="preserve">TECHNOLOGIES: Python, </w:t>
-      </w:r>
-      <w:proofErr w:type="spellStart"/>
-      <w:r>
-        <w:rPr>
-          <w:rFonts w:ascii="Trebuchet MS" w:hAnsi="Trebuchet MS"/>
-        </w:rPr>
-        <w:t>OpenCV</w:t>
-      </w:r>
-      <w:proofErr w:type="spellEnd"/>
+        <w:t>TECHNOLOGIES: Python, OpenCV</w:t>
+      </w:r>
     </w:p>
     <w:p>
       <w:pPr>
@@ -1357,21 +1282,7 @@
         <w:rPr>
           <w:rFonts w:ascii="Trebuchet MS" w:hAnsi="Trebuchet MS"/>
         </w:rPr>
-        <w:t xml:space="preserve"> in-house data to train question-answering model using </w:t>
-      </w:r>
-      <w:proofErr w:type="spellStart"/>
-      <w:r>
-        <w:rPr>
-          <w:rFonts w:ascii="Trebuchet MS" w:hAnsi="Trebuchet MS"/>
-        </w:rPr>
-        <w:t>MaxEnt</w:t>
-      </w:r>
-      <w:proofErr w:type="spellEnd"/>
-      <w:r>
-        <w:rPr>
-          <w:rFonts w:ascii="Trebuchet MS" w:hAnsi="Trebuchet MS"/>
-        </w:rPr>
-        <w:t xml:space="preserve"> classifiers and Markov models</w:t>
+        <w:t xml:space="preserve"> in-house data to train question-answering model using MaxEnt classifiers and Markov models</w:t>
       </w:r>
     </w:p>
     <w:p>
@@ -1423,30 +1334,8 @@
         <w:rPr>
           <w:rFonts w:ascii="Trebuchet MS" w:hAnsi="Trebuchet MS"/>
         </w:rPr>
-        <w:t xml:space="preserve">TECHNOLOGIES: Python, NLTK, </w:t>
-      </w:r>
-      <w:proofErr w:type="spellStart"/>
-      <w:r>
-        <w:rPr>
-          <w:rFonts w:ascii="Trebuchet MS" w:hAnsi="Trebuchet MS"/>
-        </w:rPr>
-        <w:t>NumPy</w:t>
-      </w:r>
-      <w:proofErr w:type="spellEnd"/>
-      <w:r>
-        <w:rPr>
-          <w:rFonts w:ascii="Trebuchet MS" w:hAnsi="Trebuchet MS"/>
-        </w:rPr>
-        <w:t xml:space="preserve">, </w:t>
-      </w:r>
-      <w:proofErr w:type="spellStart"/>
-      <w:r>
-        <w:rPr>
-          <w:rFonts w:ascii="Trebuchet MS" w:hAnsi="Trebuchet MS"/>
-        </w:rPr>
-        <w:t>SciPy</w:t>
-      </w:r>
-      <w:proofErr w:type="spellEnd"/>
+        <w:t>TECHNOLOGIES: Python, NLTK, NumPy, SciPy</w:t>
+      </w:r>
     </w:p>
     <w:p>
       <w:pPr>
@@ -1556,34 +1445,18 @@
         </w:rPr>
         <w:t xml:space="preserve">TOOLS AND FRAMEWORKS: Weka ML library, Python NLTK, </w:t>
       </w:r>
-      <w:proofErr w:type="spellStart"/>
-      <w:r>
-        <w:rPr>
-          <w:rFonts w:ascii="Trebuchet MS" w:hAnsi="Trebuchet MS"/>
-        </w:rPr>
-        <w:t>OpenCV</w:t>
-      </w:r>
-      <w:proofErr w:type="spellEnd"/>
-      <w:r>
-        <w:rPr>
-          <w:rFonts w:ascii="Trebuchet MS" w:hAnsi="Trebuchet MS"/>
-        </w:rPr>
-        <w:t xml:space="preserve">, </w:t>
-      </w:r>
-      <w:r>
-        <w:rPr>
-          <w:rFonts w:ascii="Trebuchet MS" w:hAnsi="Trebuchet MS"/>
-        </w:rPr>
-        <w:t xml:space="preserve">Django, Flask, </w:t>
-      </w:r>
-      <w:proofErr w:type="spellStart"/>
-      <w:r>
-        <w:rPr>
-          <w:rFonts w:ascii="Trebuchet MS" w:hAnsi="Trebuchet MS"/>
-        </w:rPr>
-        <w:t>Jinja</w:t>
-      </w:r>
-      <w:proofErr w:type="spellEnd"/>
+      <w:r>
+        <w:rPr>
+          <w:rFonts w:ascii="Trebuchet MS" w:hAnsi="Trebuchet MS"/>
+        </w:rPr>
+        <w:t xml:space="preserve">OpenCV, </w:t>
+      </w:r>
+      <w:r>
+        <w:rPr>
+          <w:rFonts w:ascii="Trebuchet MS" w:hAnsi="Trebuchet MS"/>
+        </w:rPr>
+        <w:t>Django, Flask, Jinja</w:t>
+      </w:r>
     </w:p>
     <w:p>
       <w:pPr>
@@ -1728,21 +1601,7 @@
               <w:rPr>
                 <w:rFonts w:ascii="Trebuchet MS" w:hAnsi="Trebuchet MS"/>
               </w:rPr>
-              <w:t xml:space="preserve">SAP </w:t>
-            </w:r>
-            <w:proofErr w:type="spellStart"/>
-            <w:r>
-              <w:rPr>
-                <w:rFonts w:ascii="Trebuchet MS" w:hAnsi="Trebuchet MS"/>
-              </w:rPr>
-              <w:t>Lumira</w:t>
-            </w:r>
-            <w:proofErr w:type="spellEnd"/>
-            <w:r>
-              <w:rPr>
-                <w:rFonts w:ascii="Trebuchet MS" w:hAnsi="Trebuchet MS"/>
-              </w:rPr>
-              <w:t xml:space="preserve"> Hackathon, SAP 2014</w:t>
+              <w:t>SAP Lumira Hackathon, SAP 2014</w:t>
             </w:r>
           </w:p>
           <w:p>
@@ -2722,6 +2581,7 @@
   <w:style w:type="character" w:default="1" w:styleId="DefaultParagraphFont">
     <w:name w:val="Default Paragraph Font"/>
     <w:uiPriority w:val="1"/>
+    <w:semiHidden/>
     <w:unhideWhenUsed/>
   </w:style>
   <w:style w:type="table" w:default="1" w:styleId="TableNormal">
@@ -3236,7 +3096,7 @@
 </file>
 
 <file path=customXml/itemProps1.xml><?xml version="1.0" encoding="utf-8"?>
-<ds:datastoreItem xmlns:ds="http://schemas.openxmlformats.org/officeDocument/2006/customXml" ds:itemID="{DBAA61AD-82D9-674E-A700-32D8F0ABBF3A}">
+<ds:datastoreItem xmlns:ds="http://schemas.openxmlformats.org/officeDocument/2006/customXml" ds:itemID="{AC0BE731-0981-D642-8677-61AED2B29E68}">
   <ds:schemaRefs>
     <ds:schemaRef ds:uri="http://schemas.openxmlformats.org/officeDocument/2006/bibliography"/>
   </ds:schemaRefs>

</xml_diff>

<commit_message>
Resume update - Added the project name for SmartReader
</commit_message>
<xml_diff>
--- a/web/resume/static/files/NarendraNathJoshi.docx
+++ b/web/resume/static/files/NarendraNathJoshi.docx
@@ -908,7 +908,21 @@
         <w:rPr>
           <w:rFonts w:ascii="Trebuchet MS" w:hAnsi="Trebuchet MS"/>
         </w:rPr>
-        <w:t>Working on an automatic question generation system from dialog data under Prof. Teruko Mitamura</w:t>
+        <w:t xml:space="preserve">Working on </w:t>
+      </w:r>
+      <w:r>
+        <w:rPr>
+          <w:rFonts w:ascii="Trebuchet MS" w:hAnsi="Trebuchet MS"/>
+        </w:rPr>
+        <w:t xml:space="preserve">SmartReader, </w:t>
+      </w:r>
+      <w:bookmarkStart w:id="0" w:name="_GoBack"/>
+      <w:bookmarkEnd w:id="0"/>
+      <w:r>
+        <w:rPr>
+          <w:rFonts w:ascii="Trebuchet MS" w:hAnsi="Trebuchet MS"/>
+        </w:rPr>
+        <w:t>an automatic question generation system from dialog data under Prof. Teruko Mitamura</w:t>
       </w:r>
       <w:r>
         <w:rPr>
@@ -958,8 +972,6 @@
         </w:rPr>
         <w:t xml:space="preserve"> and event co-referencing</w:t>
       </w:r>
-      <w:bookmarkStart w:id="0" w:name="_GoBack"/>
-      <w:bookmarkEnd w:id="0"/>
     </w:p>
     <w:p>
       <w:pPr>
@@ -3096,7 +3108,7 @@
 </file>
 
 <file path=customXml/itemProps1.xml><?xml version="1.0" encoding="utf-8"?>
-<ds:datastoreItem xmlns:ds="http://schemas.openxmlformats.org/officeDocument/2006/customXml" ds:itemID="{AC0BE731-0981-D642-8677-61AED2B29E68}">
+<ds:datastoreItem xmlns:ds="http://schemas.openxmlformats.org/officeDocument/2006/customXml" ds:itemID="{5272B7B8-95FE-D048-A8A7-DF976F3ECA1A}">
   <ds:schemaRefs>
     <ds:schemaRef ds:uri="http://schemas.openxmlformats.org/officeDocument/2006/bibliography"/>
   </ds:schemaRefs>

</xml_diff>

<commit_message>
Added Node and ExpressJS
</commit_message>
<xml_diff>
--- a/web/resume/static/files/NarendraNathJoshi.docx
+++ b/web/resume/static/files/NarendraNathJoshi.docx
@@ -117,8 +117,17 @@
             <w:rStyle w:val="Hyperlink"/>
             <w:rFonts w:ascii="Trebuchet MS" w:hAnsi="Trebuchet MS"/>
           </w:rPr>
-          <w:t>github.com/narendranathjoshi</w:t>
+          <w:t>github.com/</w:t>
         </w:r>
+        <w:proofErr w:type="spellStart"/>
+        <w:r>
+          <w:rPr>
+            <w:rStyle w:val="Hyperlink"/>
+            <w:rFonts w:ascii="Trebuchet MS" w:hAnsi="Trebuchet MS"/>
+          </w:rPr>
+          <w:t>narendranathjoshi</w:t>
+        </w:r>
+        <w:proofErr w:type="spellEnd"/>
       </w:hyperlink>
       <w:r>
         <w:rPr>
@@ -151,8 +160,17 @@
             <w:rStyle w:val="Hyperlink"/>
             <w:rFonts w:ascii="Trebuchet MS" w:hAnsi="Trebuchet MS"/>
           </w:rPr>
-          <w:t>linkedin.com/in/narendranathjoshi</w:t>
+          <w:t>linkedin.com/in/</w:t>
         </w:r>
+        <w:proofErr w:type="spellStart"/>
+        <w:r>
+          <w:rPr>
+            <w:rStyle w:val="Hyperlink"/>
+            <w:rFonts w:ascii="Trebuchet MS" w:hAnsi="Trebuchet MS"/>
+          </w:rPr>
+          <w:t>narendranathjoshi</w:t>
+        </w:r>
+        <w:proofErr w:type="spellEnd"/>
       </w:hyperlink>
     </w:p>
     <w:p>
@@ -535,7 +553,21 @@
         <w:rPr>
           <w:rFonts w:ascii="Trebuchet MS" w:hAnsi="Trebuchet MS"/>
         </w:rPr>
-        <w:t xml:space="preserve"> (infobox + content) for actors, crew and titles</w:t>
+        <w:t xml:space="preserve"> (</w:t>
+      </w:r>
+      <w:proofErr w:type="spellStart"/>
+      <w:r>
+        <w:rPr>
+          <w:rFonts w:ascii="Trebuchet MS" w:hAnsi="Trebuchet MS"/>
+        </w:rPr>
+        <w:t>infobox</w:t>
+      </w:r>
+      <w:proofErr w:type="spellEnd"/>
+      <w:r>
+        <w:rPr>
+          <w:rFonts w:ascii="Trebuchet MS" w:hAnsi="Trebuchet MS"/>
+        </w:rPr>
+        <w:t xml:space="preserve"> + content) for actors, crew and titles</w:t>
       </w:r>
     </w:p>
     <w:p>
@@ -605,8 +637,16 @@
         <w:rPr>
           <w:rFonts w:ascii="Trebuchet MS" w:hAnsi="Trebuchet MS"/>
         </w:rPr>
-        <w:t>TECHNOLOGIES: Python, NLTK, Django, Jinja</w:t>
-      </w:r>
+        <w:t xml:space="preserve">TECHNOLOGIES: Python, NLTK, Django, </w:t>
+      </w:r>
+      <w:proofErr w:type="spellStart"/>
+      <w:r>
+        <w:rPr>
+          <w:rFonts w:ascii="Trebuchet MS" w:hAnsi="Trebuchet MS"/>
+        </w:rPr>
+        <w:t>Jinja</w:t>
+      </w:r>
+      <w:proofErr w:type="spellEnd"/>
     </w:p>
     <w:p>
       <w:pPr>
@@ -910,20 +950,34 @@
         </w:rPr>
         <w:t xml:space="preserve">Working on </w:t>
       </w:r>
-      <w:r>
-        <w:rPr>
-          <w:rFonts w:ascii="Trebuchet MS" w:hAnsi="Trebuchet MS"/>
-        </w:rPr>
-        <w:t xml:space="preserve">SmartReader, </w:t>
-      </w:r>
-      <w:bookmarkStart w:id="0" w:name="_GoBack"/>
-      <w:bookmarkEnd w:id="0"/>
-      <w:r>
-        <w:rPr>
-          <w:rFonts w:ascii="Trebuchet MS" w:hAnsi="Trebuchet MS"/>
-        </w:rPr>
-        <w:t>an automatic question generation system from dialog data under Prof. Teruko Mitamura</w:t>
-      </w:r>
+      <w:proofErr w:type="spellStart"/>
+      <w:r>
+        <w:rPr>
+          <w:rFonts w:ascii="Trebuchet MS" w:hAnsi="Trebuchet MS"/>
+        </w:rPr>
+        <w:t>SmartReader</w:t>
+      </w:r>
+      <w:proofErr w:type="spellEnd"/>
+      <w:r>
+        <w:rPr>
+          <w:rFonts w:ascii="Trebuchet MS" w:hAnsi="Trebuchet MS"/>
+        </w:rPr>
+        <w:t xml:space="preserve">, </w:t>
+      </w:r>
+      <w:r>
+        <w:rPr>
+          <w:rFonts w:ascii="Trebuchet MS" w:hAnsi="Trebuchet MS"/>
+        </w:rPr>
+        <w:t xml:space="preserve">an automatic question generation system from dialog data under Prof. Teruko </w:t>
+      </w:r>
+      <w:proofErr w:type="spellStart"/>
+      <w:r>
+        <w:rPr>
+          <w:rFonts w:ascii="Trebuchet MS" w:hAnsi="Trebuchet MS"/>
+        </w:rPr>
+        <w:t>Mitamura</w:t>
+      </w:r>
+      <w:proofErr w:type="spellEnd"/>
       <w:r>
         <w:rPr>
           <w:rFonts w:ascii="Trebuchet MS" w:hAnsi="Trebuchet MS"/>
@@ -958,7 +1012,21 @@
         <w:rPr>
           <w:rFonts w:ascii="Trebuchet MS" w:hAnsi="Trebuchet MS"/>
         </w:rPr>
-        <w:t>Bolt English discussion forums from UPenn LDC</w:t>
+        <w:t xml:space="preserve">Bolt English discussion forums from </w:t>
+      </w:r>
+      <w:proofErr w:type="spellStart"/>
+      <w:r>
+        <w:rPr>
+          <w:rFonts w:ascii="Trebuchet MS" w:hAnsi="Trebuchet MS"/>
+        </w:rPr>
+        <w:t>UPenn</w:t>
+      </w:r>
+      <w:proofErr w:type="spellEnd"/>
+      <w:r>
+        <w:rPr>
+          <w:rFonts w:ascii="Trebuchet MS" w:hAnsi="Trebuchet MS"/>
+        </w:rPr>
+        <w:t xml:space="preserve"> LDC</w:t>
       </w:r>
       <w:r>
         <w:rPr>
@@ -1181,8 +1249,16 @@
         <w:rPr>
           <w:rFonts w:ascii="Trebuchet MS" w:hAnsi="Trebuchet MS"/>
         </w:rPr>
-        <w:t>TECHNOLOGIES: Python, OpenCV</w:t>
-      </w:r>
+        <w:t xml:space="preserve">TECHNOLOGIES: Python, </w:t>
+      </w:r>
+      <w:proofErr w:type="spellStart"/>
+      <w:r>
+        <w:rPr>
+          <w:rFonts w:ascii="Trebuchet MS" w:hAnsi="Trebuchet MS"/>
+        </w:rPr>
+        <w:t>OpenCV</w:t>
+      </w:r>
+      <w:proofErr w:type="spellEnd"/>
     </w:p>
     <w:p>
       <w:pPr>
@@ -1294,7 +1370,21 @@
         <w:rPr>
           <w:rFonts w:ascii="Trebuchet MS" w:hAnsi="Trebuchet MS"/>
         </w:rPr>
-        <w:t xml:space="preserve"> in-house data to train question-answering model using MaxEnt classifiers and Markov models</w:t>
+        <w:t xml:space="preserve"> in-house data to train question-answering model using </w:t>
+      </w:r>
+      <w:proofErr w:type="spellStart"/>
+      <w:r>
+        <w:rPr>
+          <w:rFonts w:ascii="Trebuchet MS" w:hAnsi="Trebuchet MS"/>
+        </w:rPr>
+        <w:t>MaxEnt</w:t>
+      </w:r>
+      <w:proofErr w:type="spellEnd"/>
+      <w:r>
+        <w:rPr>
+          <w:rFonts w:ascii="Trebuchet MS" w:hAnsi="Trebuchet MS"/>
+        </w:rPr>
+        <w:t xml:space="preserve"> classifiers and Markov models</w:t>
       </w:r>
     </w:p>
     <w:p>
@@ -1346,8 +1436,30 @@
         <w:rPr>
           <w:rFonts w:ascii="Trebuchet MS" w:hAnsi="Trebuchet MS"/>
         </w:rPr>
-        <w:t>TECHNOLOGIES: Python, NLTK, NumPy, SciPy</w:t>
-      </w:r>
+        <w:t xml:space="preserve">TECHNOLOGIES: Python, NLTK, </w:t>
+      </w:r>
+      <w:proofErr w:type="spellStart"/>
+      <w:r>
+        <w:rPr>
+          <w:rFonts w:ascii="Trebuchet MS" w:hAnsi="Trebuchet MS"/>
+        </w:rPr>
+        <w:t>NumPy</w:t>
+      </w:r>
+      <w:proofErr w:type="spellEnd"/>
+      <w:r>
+        <w:rPr>
+          <w:rFonts w:ascii="Trebuchet MS" w:hAnsi="Trebuchet MS"/>
+        </w:rPr>
+        <w:t xml:space="preserve">, </w:t>
+      </w:r>
+      <w:proofErr w:type="spellStart"/>
+      <w:r>
+        <w:rPr>
+          <w:rFonts w:ascii="Trebuchet MS" w:hAnsi="Trebuchet MS"/>
+        </w:rPr>
+        <w:t>SciPy</w:t>
+      </w:r>
+      <w:proofErr w:type="spellEnd"/>
     </w:p>
     <w:p>
       <w:pPr>
@@ -1457,18 +1569,50 @@
         </w:rPr>
         <w:t xml:space="preserve">TOOLS AND FRAMEWORKS: Weka ML library, Python NLTK, </w:t>
       </w:r>
-      <w:r>
-        <w:rPr>
-          <w:rFonts w:ascii="Trebuchet MS" w:hAnsi="Trebuchet MS"/>
-        </w:rPr>
-        <w:t xml:space="preserve">OpenCV, </w:t>
-      </w:r>
-      <w:r>
-        <w:rPr>
-          <w:rFonts w:ascii="Trebuchet MS" w:hAnsi="Trebuchet MS"/>
-        </w:rPr>
-        <w:t>Django, Flask, Jinja</w:t>
-      </w:r>
+      <w:proofErr w:type="spellStart"/>
+      <w:r>
+        <w:rPr>
+          <w:rFonts w:ascii="Trebuchet MS" w:hAnsi="Trebuchet MS"/>
+        </w:rPr>
+        <w:t>OpenCV</w:t>
+      </w:r>
+      <w:proofErr w:type="spellEnd"/>
+      <w:r>
+        <w:rPr>
+          <w:rFonts w:ascii="Trebuchet MS" w:hAnsi="Trebuchet MS"/>
+        </w:rPr>
+        <w:t xml:space="preserve">, </w:t>
+      </w:r>
+      <w:r>
+        <w:rPr>
+          <w:rFonts w:ascii="Trebuchet MS" w:hAnsi="Trebuchet MS"/>
+        </w:rPr>
+        <w:t xml:space="preserve">Django, Flask, </w:t>
+      </w:r>
+      <w:proofErr w:type="spellStart"/>
+      <w:r>
+        <w:rPr>
+          <w:rFonts w:ascii="Trebuchet MS" w:hAnsi="Trebuchet MS"/>
+        </w:rPr>
+        <w:t>Jinja</w:t>
+      </w:r>
+      <w:proofErr w:type="spellEnd"/>
+      <w:r>
+        <w:rPr>
+          <w:rFonts w:ascii="Trebuchet MS" w:hAnsi="Trebuchet MS"/>
+        </w:rPr>
+        <w:t xml:space="preserve">, Node.js, </w:t>
+      </w:r>
+      <w:proofErr w:type="spellStart"/>
+      <w:r>
+        <w:rPr>
+          <w:rFonts w:ascii="Trebuchet MS" w:hAnsi="Trebuchet MS"/>
+        </w:rPr>
+        <w:t>ExpressJS</w:t>
+      </w:r>
+      <w:bookmarkStart w:id="0" w:name="_GoBack"/>
+      <w:bookmarkEnd w:id="0"/>
+      <w:proofErr w:type="spellEnd"/>
     </w:p>
     <w:p>
       <w:pPr>
@@ -1613,7 +1757,21 @@
               <w:rPr>
                 <w:rFonts w:ascii="Trebuchet MS" w:hAnsi="Trebuchet MS"/>
               </w:rPr>
-              <w:t>SAP Lumira Hackathon, SAP 2014</w:t>
+              <w:t xml:space="preserve">SAP </w:t>
+            </w:r>
+            <w:proofErr w:type="spellStart"/>
+            <w:r>
+              <w:rPr>
+                <w:rFonts w:ascii="Trebuchet MS" w:hAnsi="Trebuchet MS"/>
+              </w:rPr>
+              <w:t>Lumira</w:t>
+            </w:r>
+            <w:proofErr w:type="spellEnd"/>
+            <w:r>
+              <w:rPr>
+                <w:rFonts w:ascii="Trebuchet MS" w:hAnsi="Trebuchet MS"/>
+              </w:rPr>
+              <w:t xml:space="preserve"> Hackathon, SAP 2014</w:t>
             </w:r>
           </w:p>
           <w:p>
@@ -3108,7 +3266,7 @@
 </file>
 
 <file path=customXml/itemProps1.xml><?xml version="1.0" encoding="utf-8"?>
-<ds:datastoreItem xmlns:ds="http://schemas.openxmlformats.org/officeDocument/2006/customXml" ds:itemID="{5272B7B8-95FE-D048-A8A7-DF976F3ECA1A}">
+<ds:datastoreItem xmlns:ds="http://schemas.openxmlformats.org/officeDocument/2006/customXml" ds:itemID="{283A3C56-0E59-B749-B269-0A9A0DD4C0A2}">
   <ds:schemaRefs>
     <ds:schemaRef ds:uri="http://schemas.openxmlformats.org/officeDocument/2006/bibliography"/>
   </ds:schemaRefs>

</xml_diff>